<commit_message>
3 more problems implemented
</commit_message>
<xml_diff>
--- a/src/cig_notes.docx
+++ b/src/cig_notes.docx
@@ -4,39 +4,29 @@
   <w:body>
     <w:p>
       <w:pPr>
-        <w:rPr>
-          <w:rFonts w:ascii="Times New Roman" w:hAnsi="Times New Roman" w:cs="Times New Roman" w:hint="eastAsia"/>
-        </w:rPr>
-      </w:pPr>
-      <w:r>
-        <w:rPr>
-          <w:rFonts w:ascii="Times New Roman" w:hAnsi="Times New Roman" w:cs="Times New Roman" w:hint="eastAsia"/>
+        <w:pStyle w:val="1"/>
+      </w:pPr>
+      <w:r>
+        <w:rPr>
+          <w:rFonts w:hint="eastAsia"/>
         </w:rPr>
         <w:t>Chapter 4</w:t>
       </w:r>
     </w:p>
     <w:p>
       <w:pPr>
-        <w:rPr>
-          <w:rFonts w:ascii="Times New Roman" w:hAnsi="Times New Roman" w:cs="Times New Roman" w:hint="eastAsia"/>
-        </w:rPr>
-      </w:pPr>
-      <w:r>
-        <w:rPr>
-          <w:rFonts w:ascii="Times New Roman" w:hAnsi="Times New Roman" w:cs="Times New Roman"/>
-        </w:rPr>
+        <w:pStyle w:val="2"/>
+      </w:pPr>
+      <w:r>
         <w:t xml:space="preserve">4.3 Money exchange </w:t>
       </w:r>
       <w:r>
         <w:rPr>
-          <w:rFonts w:ascii="Times New Roman" w:hAnsi="Times New Roman" w:cs="Times New Roman" w:hint="eastAsia"/>
+          <w:rFonts w:hint="eastAsia"/>
         </w:rPr>
         <w:t>问题</w:t>
       </w:r>
       <w:r>
-        <w:rPr>
-          <w:rFonts w:ascii="Times New Roman" w:hAnsi="Times New Roman" w:cs="Times New Roman"/>
-        </w:rPr>
         <w:t>分析</w:t>
       </w:r>
     </w:p>
@@ -818,44 +808,19 @@
     </w:p>
     <w:p>
       <w:pPr>
-        <w:widowControl/>
-        <w:jc w:val="left"/>
-        <w:rPr>
-          <w:rFonts w:ascii="Times New Roman" w:hAnsi="Times New Roman" w:cs="Times New Roman"/>
-        </w:rPr>
-      </w:pPr>
-      <w:r>
-        <w:rPr>
-          <w:rFonts w:ascii="Times New Roman" w:hAnsi="Times New Roman" w:cs="Times New Roman"/>
-        </w:rPr>
+        <w:pStyle w:val="2"/>
+      </w:pPr>
+      <w:r>
         <w:lastRenderedPageBreak/>
-        <w:t>Chapter 4</w:t>
-      </w:r>
-    </w:p>
-    <w:p>
-      <w:pPr>
-        <w:widowControl/>
-        <w:jc w:val="left"/>
-        <w:rPr>
-          <w:rFonts w:ascii="Times New Roman" w:hAnsi="Times New Roman" w:cs="Times New Roman"/>
-        </w:rPr>
-      </w:pPr>
-      <w:r>
-        <w:rPr>
-          <w:rFonts w:ascii="Times New Roman" w:hAnsi="Times New Roman" w:cs="Times New Roman"/>
-        </w:rPr>
         <w:t xml:space="preserve">4.6 </w:t>
       </w:r>
       <w:r>
         <w:rPr>
-          <w:rFonts w:ascii="Times New Roman" w:hAnsi="Times New Roman" w:cs="Times New Roman" w:hint="eastAsia"/>
+          <w:rFonts w:hint="eastAsia"/>
         </w:rPr>
         <w:t>汉诺塔</w:t>
       </w:r>
       <w:r>
-        <w:rPr>
-          <w:rFonts w:ascii="Times New Roman" w:hAnsi="Times New Roman" w:cs="Times New Roman"/>
-        </w:rPr>
         <w:t>问题</w:t>
       </w:r>
     </w:p>
@@ -3007,46 +2972,33 @@
     </w:p>
     <w:p>
       <w:pPr>
-        <w:rPr>
-          <w:rFonts w:ascii="Times New Roman" w:hAnsi="Times New Roman" w:cs="Times New Roman"/>
-        </w:rPr>
-      </w:pPr>
-      <w:r>
-        <w:rPr>
-          <w:rFonts w:ascii="Times New Roman" w:hAnsi="Times New Roman" w:cs="Times New Roman" w:hint="eastAsia"/>
+        <w:pStyle w:val="1"/>
+      </w:pPr>
+      <w:r>
+        <w:rPr>
+          <w:rFonts w:hint="eastAsia"/>
         </w:rPr>
         <w:lastRenderedPageBreak/>
         <w:t>Chapter</w:t>
       </w:r>
       <w:r>
-        <w:rPr>
-          <w:rFonts w:ascii="Times New Roman" w:hAnsi="Times New Roman" w:cs="Times New Roman"/>
-        </w:rPr>
         <w:t xml:space="preserve"> 2</w:t>
       </w:r>
     </w:p>
     <w:p>
       <w:pPr>
-        <w:rPr>
-          <w:rFonts w:ascii="Times New Roman" w:hAnsi="Times New Roman" w:cs="Times New Roman"/>
-        </w:rPr>
-      </w:pPr>
-      <w:r>
-        <w:rPr>
-          <w:rFonts w:ascii="Times New Roman" w:hAnsi="Times New Roman" w:cs="Times New Roman"/>
-        </w:rPr>
+        <w:pStyle w:val="2"/>
+      </w:pPr>
+      <w:r>
         <w:t>2.6 Josephus Problem</w:t>
       </w:r>
       <w:r>
         <w:rPr>
-          <w:rFonts w:ascii="Times New Roman" w:hAnsi="Times New Roman" w:cs="Times New Roman" w:hint="eastAsia"/>
+          <w:rFonts w:hint="eastAsia"/>
         </w:rPr>
         <w:t>约瑟夫</w:t>
       </w:r>
       <w:r>
-        <w:rPr>
-          <w:rFonts w:ascii="Times New Roman" w:hAnsi="Times New Roman" w:cs="Times New Roman"/>
-        </w:rPr>
         <w:t>环问题分析</w:t>
       </w:r>
     </w:p>
@@ -3344,13 +3296,7 @@
         <w:rPr>
           <w:rFonts w:ascii="Times New Roman" w:hAnsi="Times New Roman" w:cs="Times New Roman" w:hint="eastAsia"/>
         </w:rPr>
-        <w:t>k=</w:t>
-      </w:r>
-      <w:r>
-        <w:rPr>
-          <w:rFonts w:ascii="Times New Roman" w:hAnsi="Times New Roman" w:cs="Times New Roman" w:hint="eastAsia"/>
-        </w:rPr>
-        <w:t>(m-1)</w:t>
+        <w:t>k=(m-1)</w:t>
       </w:r>
       <w:r>
         <w:rPr>
@@ -3548,7 +3494,7 @@
     <w:p>
       <w:pPr>
         <w:rPr>
-          <w:rFonts w:ascii="Times New Roman" w:hAnsi="Times New Roman" w:cs="Times New Roman" w:hint="eastAsia"/>
+          <w:rFonts w:ascii="Times New Roman" w:hAnsi="Times New Roman" w:cs="Times New Roman"/>
         </w:rPr>
       </w:pPr>
       <w:r>
@@ -5293,13 +5239,7 @@
         <w:rPr>
           <w:rFonts w:ascii="Times New Roman" w:hAnsi="Times New Roman" w:cs="Times New Roman"/>
         </w:rPr>
-        <w:t>~n-</w:t>
-      </w:r>
-      <w:r>
-        <w:rPr>
-          <w:rFonts w:ascii="Times New Roman" w:hAnsi="Times New Roman" w:cs="Times New Roman"/>
-        </w:rPr>
-        <w:t>2</w:t>
+        <w:t>~n-2</w:t>
       </w:r>
       <w:r>
         <w:rPr>
@@ -5385,19 +5325,13 @@
         <w:rPr>
           <w:rFonts w:ascii="Times New Roman" w:hAnsi="Times New Roman" w:cs="Times New Roman" w:hint="eastAsia"/>
         </w:rPr>
-        <w:t>）</w:t>
-      </w:r>
-      <w:r>
-        <w:rPr>
-          <w:rFonts w:ascii="Times New Roman" w:hAnsi="Times New Roman" w:cs="Times New Roman" w:hint="eastAsia"/>
-        </w:rPr>
-        <w:t>。</w:t>
-      </w:r>
-    </w:p>
-    <w:p>
-      <w:pPr>
-        <w:rPr>
-          <w:rFonts w:ascii="Times New Roman" w:hAnsi="Times New Roman" w:cs="Times New Roman" w:hint="eastAsia"/>
+        <w:t>）。</w:t>
+      </w:r>
+    </w:p>
+    <w:p>
+      <w:pPr>
+        <w:rPr>
+          <w:rFonts w:ascii="Times New Roman" w:hAnsi="Times New Roman" w:cs="Times New Roman"/>
         </w:rPr>
       </w:pPr>
       <w:r>
@@ -5466,7 +5400,7 @@
     <w:p>
       <w:pPr>
         <w:rPr>
-          <w:rFonts w:ascii="Times New Roman" w:hAnsi="Times New Roman" w:cs="Times New Roman" w:hint="eastAsia"/>
+          <w:rFonts w:ascii="Times New Roman" w:hAnsi="Times New Roman" w:cs="Times New Roman"/>
         </w:rPr>
       </w:pPr>
       <w:r>
@@ -5565,14 +5499,7 @@
           <w:rFonts w:ascii="Times New Roman" w:hAnsi="Times New Roman" w:cs="Times New Roman"/>
           <w:vertAlign w:val="subscript"/>
         </w:rPr>
-        <w:t>n</w:t>
-      </w:r>
-      <w:r>
-        <w:rPr>
-          <w:rFonts w:ascii="Times New Roman" w:hAnsi="Times New Roman" w:cs="Times New Roman"/>
-          <w:vertAlign w:val="subscript"/>
-        </w:rPr>
-        <w:t xml:space="preserve"> </w:t>
+        <w:t xml:space="preserve">n </w:t>
       </w:r>
       <w:r>
         <w:rPr>
@@ -6009,7 +5936,7 @@
     <w:p>
       <w:pPr>
         <w:rPr>
-          <w:rFonts w:ascii="Times New Roman" w:hAnsi="Times New Roman" w:cs="Times New Roman" w:hint="eastAsia"/>
+          <w:rFonts w:ascii="Times New Roman" w:hAnsi="Times New Roman" w:cs="Times New Roman"/>
         </w:rPr>
       </w:pPr>
       <m:oMathPara>
@@ -6082,13 +6009,7 @@
                     <w:rPr>
                       <w:rFonts w:ascii="Cambria Math" w:hAnsi="Cambria Math" w:cs="Times New Roman"/>
                     </w:rPr>
-                    <m:t>n</m:t>
-                  </m:r>
-                  <m:r>
-                    <w:rPr>
-                      <w:rFonts w:ascii="Cambria Math" w:hAnsi="Cambria Math" w:cs="Times New Roman"/>
-                    </w:rPr>
-                    <m:t>-1</m:t>
+                    <m:t>n-1</m:t>
                   </m:r>
                 </m:sub>
               </m:sSub>
@@ -6150,19 +6071,7 @@
                 <w:rPr>
                   <w:rFonts w:ascii="Cambria Math" w:hAnsi="Cambria Math" w:cs="Times New Roman"/>
                 </w:rPr>
-                <m:t>%n</m:t>
-              </m:r>
-              <m:r>
-                <w:rPr>
-                  <w:rFonts w:ascii="Cambria Math" w:hAnsi="Cambria Math" w:cs="Times New Roman"/>
-                </w:rPr>
-                <m:t>+k</m:t>
-              </m:r>
-              <m:r>
-                <w:rPr>
-                  <w:rFonts w:ascii="Cambria Math" w:hAnsi="Cambria Math" w:cs="Times New Roman"/>
-                </w:rPr>
-                <m:t>%n</m:t>
+                <m:t>%n+k%n</m:t>
               </m:r>
             </m:e>
           </m:d>
@@ -6574,19 +6483,7 @@
                 <w:rPr>
                   <w:rFonts w:ascii="Cambria Math" w:hAnsi="Cambria Math" w:cs="Times New Roman"/>
                 </w:rPr>
-                <m:t>%n+</m:t>
-              </m:r>
-              <m:r>
-                <w:rPr>
-                  <w:rFonts w:ascii="Cambria Math" w:hAnsi="Cambria Math" w:cs="Times New Roman"/>
-                </w:rPr>
-                <m:t>m</m:t>
-              </m:r>
-              <m:r>
-                <w:rPr>
-                  <w:rFonts w:ascii="Cambria Math" w:hAnsi="Cambria Math" w:cs="Times New Roman"/>
-                </w:rPr>
-                <m:t>%n</m:t>
+                <m:t>%n+m%n</m:t>
               </m:r>
             </m:e>
           </m:d>
@@ -6594,13 +6491,7 @@
             <w:rPr>
               <w:rFonts w:ascii="Cambria Math" w:hAnsi="Cambria Math" w:cs="Times New Roman"/>
             </w:rPr>
-            <m:t>%n</m:t>
-          </m:r>
-          <m:r>
-            <w:rPr>
-              <w:rFonts w:ascii="Cambria Math" w:hAnsi="Cambria Math" w:cs="Times New Roman"/>
-            </w:rPr>
-            <m:t>=</m:t>
+            <m:t>%n=</m:t>
           </m:r>
           <m:d>
             <m:dPr>
@@ -6644,13 +6535,7 @@
                 <w:rPr>
                   <w:rFonts w:ascii="Cambria Math" w:hAnsi="Cambria Math" w:cs="Times New Roman"/>
                 </w:rPr>
-                <m:t>+</m:t>
-              </m:r>
-              <m:r>
-                <w:rPr>
-                  <w:rFonts w:ascii="Cambria Math" w:hAnsi="Cambria Math" w:cs="Times New Roman"/>
-                </w:rPr>
-                <m:t>m</m:t>
+                <m:t>+m</m:t>
               </m:r>
             </m:e>
           </m:d>
@@ -6669,7 +6554,7 @@
     <w:p>
       <w:pPr>
         <w:rPr>
-          <w:rFonts w:ascii="Times New Roman" w:hAnsi="Times New Roman" w:cs="Times New Roman" w:hint="eastAsia"/>
+          <w:rFonts w:ascii="Times New Roman" w:hAnsi="Times New Roman" w:cs="Times New Roman"/>
         </w:rPr>
       </w:pPr>
       <w:r>
@@ -6683,6 +6568,497 @@
           <w:rFonts w:ascii="Times New Roman" w:hAnsi="Times New Roman" w:cs="Times New Roman"/>
         </w:rPr>
         <w:t>退出了递推式。</w:t>
+      </w:r>
+    </w:p>
+    <w:p>
+      <w:r>
+        <w:br w:type="page"/>
+      </w:r>
+    </w:p>
+    <w:p>
+      <w:pPr>
+        <w:pStyle w:val="1"/>
+        <w:rPr>
+          <w:rFonts w:hint="eastAsia"/>
+        </w:rPr>
+      </w:pPr>
+      <w:r>
+        <w:rPr>
+          <w:rFonts w:hint="eastAsia"/>
+        </w:rPr>
+        <w:lastRenderedPageBreak/>
+        <w:t>Chapter 9</w:t>
+      </w:r>
+    </w:p>
+    <w:p>
+      <w:pPr>
+        <w:pStyle w:val="2"/>
+      </w:pPr>
+      <w:r>
+        <w:t xml:space="preserve">9.12 </w:t>
+      </w:r>
+      <w:r>
+        <w:rPr>
+          <w:rFonts w:hint="eastAsia"/>
+        </w:rPr>
+        <w:t>调整</w:t>
+      </w:r>
+      <w:r>
+        <w:t>[0,x)</w:t>
+      </w:r>
+      <w:r>
+        <w:rPr>
+          <w:rFonts w:hint="eastAsia"/>
+        </w:rPr>
+        <w:t>区间</w:t>
+      </w:r>
+      <w:r>
+        <w:t>上数</w:t>
+      </w:r>
+      <w:r>
+        <w:rPr>
+          <w:rFonts w:hint="eastAsia"/>
+        </w:rPr>
+        <w:t>出现</w:t>
+      </w:r>
+      <w:r>
+        <w:t>的概率</w:t>
+      </w:r>
+    </w:p>
+    <w:p>
+      <w:pPr>
+        <w:rPr>
+          <w:rFonts w:ascii="Times New Roman" w:hAnsi="Times New Roman" w:cs="Times New Roman" w:hint="eastAsia"/>
+        </w:rPr>
+      </w:pPr>
+      <w:r>
+        <w:rPr>
+          <w:rFonts w:ascii="Times New Roman" w:hAnsi="Times New Roman" w:cs="Times New Roman" w:hint="eastAsia"/>
+        </w:rPr>
+        <w:t>当</w:t>
+      </w:r>
+      <w:r>
+        <w:rPr>
+          <w:rFonts w:ascii="Times New Roman" w:hAnsi="Times New Roman" w:cs="Times New Roman"/>
+        </w:rPr>
+        <w:t>要生成</w:t>
+      </w:r>
+      <w:r>
+        <w:rPr>
+          <w:rFonts w:ascii="Times New Roman" w:hAnsi="Times New Roman" w:cs="Times New Roman" w:hint="eastAsia"/>
+        </w:rPr>
+        <w:t>x</w:t>
+      </w:r>
+      <w:r>
+        <w:rPr>
+          <w:rFonts w:ascii="Times New Roman" w:hAnsi="Times New Roman" w:cs="Times New Roman" w:hint="eastAsia"/>
+          <w:vertAlign w:val="superscript"/>
+        </w:rPr>
+        <w:t>2</w:t>
+      </w:r>
+      <w:r>
+        <w:rPr>
+          <w:rFonts w:ascii="Times New Roman" w:hAnsi="Times New Roman" w:cs="Times New Roman" w:hint="eastAsia"/>
+        </w:rPr>
+        <w:t>概率</w:t>
+      </w:r>
+      <w:r>
+        <w:rPr>
+          <w:rFonts w:ascii="Times New Roman" w:hAnsi="Times New Roman" w:cs="Times New Roman"/>
+        </w:rPr>
+        <w:t>时</w:t>
+      </w:r>
+      <w:r>
+        <w:rPr>
+          <w:rFonts w:ascii="Times New Roman" w:hAnsi="Times New Roman" w:cs="Times New Roman" w:hint="eastAsia"/>
+        </w:rPr>
+        <w:t>，</w:t>
+      </w:r>
+      <w:r>
+        <w:rPr>
+          <w:rFonts w:ascii="Times New Roman" w:hAnsi="Times New Roman" w:cs="Times New Roman" w:hint="eastAsia"/>
+        </w:rPr>
+        <w:t>想</w:t>
+      </w:r>
+      <w:r>
+        <w:rPr>
+          <w:rFonts w:ascii="Times New Roman" w:hAnsi="Times New Roman" w:cs="Times New Roman" w:hint="eastAsia"/>
+        </w:rPr>
+        <w:t>要返回</w:t>
+      </w:r>
+      <w:r>
+        <w:rPr>
+          <w:rFonts w:ascii="Times New Roman" w:hAnsi="Times New Roman" w:cs="Times New Roman" w:hint="eastAsia"/>
+        </w:rPr>
+        <w:t>[0, x)</w:t>
+      </w:r>
+      <w:r>
+        <w:rPr>
+          <w:rFonts w:ascii="Times New Roman" w:hAnsi="Times New Roman" w:cs="Times New Roman" w:hint="eastAsia"/>
+        </w:rPr>
+        <w:t>区间</w:t>
+      </w:r>
+      <w:r>
+        <w:rPr>
+          <w:rFonts w:ascii="Times New Roman" w:hAnsi="Times New Roman" w:cs="Times New Roman"/>
+        </w:rPr>
+        <w:t>上的</w:t>
+      </w:r>
+      <w:r>
+        <w:rPr>
+          <w:rFonts w:ascii="Times New Roman" w:hAnsi="Times New Roman" w:cs="Times New Roman" w:hint="eastAsia"/>
+        </w:rPr>
+        <w:t>数</w:t>
+      </w:r>
+      <w:r>
+        <w:rPr>
+          <w:rFonts w:ascii="Times New Roman" w:hAnsi="Times New Roman" w:cs="Times New Roman"/>
+        </w:rPr>
+        <w:t>，两次调用</w:t>
+      </w:r>
+      <w:r>
+        <w:rPr>
+          <w:rFonts w:ascii="Times New Roman" w:hAnsi="Times New Roman" w:cs="Times New Roman" w:hint="eastAsia"/>
+        </w:rPr>
+        <w:t>Math</w:t>
+      </w:r>
+      <w:r>
+        <w:rPr>
+          <w:rFonts w:ascii="Times New Roman" w:hAnsi="Times New Roman" w:cs="Times New Roman"/>
+        </w:rPr>
+        <w:t>.</w:t>
+      </w:r>
+      <w:r>
+        <w:rPr>
+          <w:rFonts w:ascii="Times New Roman" w:hAnsi="Times New Roman" w:cs="Times New Roman" w:hint="eastAsia"/>
+        </w:rPr>
+        <w:t>rand()</w:t>
+      </w:r>
+      <w:r>
+        <w:rPr>
+          <w:rFonts w:ascii="Times New Roman" w:hAnsi="Times New Roman" w:cs="Times New Roman" w:hint="eastAsia"/>
+        </w:rPr>
+        <w:t>的</w:t>
+      </w:r>
+      <w:r>
+        <w:rPr>
+          <w:rFonts w:ascii="Times New Roman" w:hAnsi="Times New Roman" w:cs="Times New Roman"/>
+        </w:rPr>
+        <w:t>返回值必须落在</w:t>
+      </w:r>
+      <w:r>
+        <w:rPr>
+          <w:rFonts w:ascii="Times New Roman" w:hAnsi="Times New Roman" w:cs="Times New Roman" w:hint="eastAsia"/>
+        </w:rPr>
+        <w:t>[0, x)</w:t>
+      </w:r>
+      <w:r>
+        <w:rPr>
+          <w:rFonts w:ascii="Times New Roman" w:hAnsi="Times New Roman" w:cs="Times New Roman" w:hint="eastAsia"/>
+        </w:rPr>
+        <w:t>区间</w:t>
+      </w:r>
+      <w:r>
+        <w:rPr>
+          <w:rFonts w:ascii="Times New Roman" w:hAnsi="Times New Roman" w:cs="Times New Roman"/>
+        </w:rPr>
+        <w:t>上</w:t>
+      </w:r>
+      <w:r>
+        <w:rPr>
+          <w:rFonts w:ascii="Times New Roman" w:hAnsi="Times New Roman" w:cs="Times New Roman" w:hint="eastAsia"/>
+        </w:rPr>
+        <w:t>，</w:t>
+      </w:r>
+      <w:r>
+        <w:rPr>
+          <w:rFonts w:ascii="Times New Roman" w:hAnsi="Times New Roman" w:cs="Times New Roman"/>
+        </w:rPr>
+        <w:t>否则会返回大于</w:t>
+      </w:r>
+      <w:r>
+        <w:rPr>
+          <w:rFonts w:ascii="Times New Roman" w:hAnsi="Times New Roman" w:cs="Times New Roman"/>
+        </w:rPr>
+        <w:t>x</w:t>
+      </w:r>
+      <w:r>
+        <w:rPr>
+          <w:rFonts w:ascii="Times New Roman" w:hAnsi="Times New Roman" w:cs="Times New Roman"/>
+        </w:rPr>
+        <w:t>的值</w:t>
+      </w:r>
+      <w:r>
+        <w:rPr>
+          <w:rFonts w:ascii="Times New Roman" w:hAnsi="Times New Roman" w:cs="Times New Roman" w:hint="eastAsia"/>
+        </w:rPr>
+        <w:t>。</w:t>
+      </w:r>
+    </w:p>
+    <w:p>
+      <w:pPr>
+        <w:rPr>
+          <w:rFonts w:ascii="Times New Roman" w:hAnsi="Times New Roman" w:cs="Times New Roman" w:hint="eastAsia"/>
+        </w:rPr>
+      </w:pPr>
+      <w:r>
+        <w:rPr>
+          <w:rFonts w:ascii="Times New Roman" w:hAnsi="Times New Roman" w:cs="Times New Roman" w:hint="eastAsia"/>
+        </w:rPr>
+        <w:t>当</w:t>
+      </w:r>
+      <w:r>
+        <w:rPr>
+          <w:rFonts w:ascii="Times New Roman" w:hAnsi="Times New Roman" w:cs="Times New Roman"/>
+        </w:rPr>
+        <w:t>调用</w:t>
+      </w:r>
+      <w:r>
+        <w:rPr>
+          <w:rFonts w:ascii="Times New Roman" w:hAnsi="Times New Roman" w:cs="Times New Roman" w:hint="eastAsia"/>
+        </w:rPr>
+        <w:t>k</w:t>
+      </w:r>
+      <w:r>
+        <w:rPr>
+          <w:rFonts w:ascii="Times New Roman" w:hAnsi="Times New Roman" w:cs="Times New Roman" w:hint="eastAsia"/>
+        </w:rPr>
+        <w:t>次</w:t>
+      </w:r>
+      <w:r>
+        <w:rPr>
+          <w:rFonts w:ascii="Times New Roman" w:hAnsi="Times New Roman" w:cs="Times New Roman" w:hint="eastAsia"/>
+        </w:rPr>
+        <w:t>Math</w:t>
+      </w:r>
+      <w:r>
+        <w:rPr>
+          <w:rFonts w:ascii="Times New Roman" w:hAnsi="Times New Roman" w:cs="Times New Roman"/>
+        </w:rPr>
+        <w:t>.</w:t>
+      </w:r>
+      <w:r>
+        <w:rPr>
+          <w:rFonts w:ascii="Times New Roman" w:hAnsi="Times New Roman" w:cs="Times New Roman" w:hint="eastAsia"/>
+        </w:rPr>
+        <w:t>rand()</w:t>
+      </w:r>
+      <w:r>
+        <w:rPr>
+          <w:rFonts w:ascii="Times New Roman" w:hAnsi="Times New Roman" w:cs="Times New Roman" w:hint="eastAsia"/>
+        </w:rPr>
+        <w:t>之后</w:t>
+      </w:r>
+      <w:r>
+        <w:rPr>
+          <w:rFonts w:ascii="Times New Roman" w:hAnsi="Times New Roman" w:cs="Times New Roman"/>
+        </w:rPr>
+        <w:t>，若最大值是</w:t>
+      </w:r>
+      <w:r>
+        <w:rPr>
+          <w:rFonts w:ascii="Times New Roman" w:hAnsi="Times New Roman" w:cs="Times New Roman" w:hint="eastAsia"/>
+        </w:rPr>
+        <w:t>0 &lt;= max &lt;=x</w:t>
+      </w:r>
+      <w:r>
+        <w:rPr>
+          <w:rFonts w:ascii="Times New Roman" w:hAnsi="Times New Roman" w:cs="Times New Roman" w:hint="eastAsia"/>
+        </w:rPr>
+        <w:t>，</w:t>
+      </w:r>
+      <w:r>
+        <w:rPr>
+          <w:rFonts w:ascii="Times New Roman" w:hAnsi="Times New Roman" w:cs="Times New Roman"/>
+        </w:rPr>
+        <w:t>你们说明</w:t>
+      </w:r>
+      <w:r>
+        <w:rPr>
+          <w:rFonts w:ascii="Times New Roman" w:hAnsi="Times New Roman" w:cs="Times New Roman"/>
+        </w:rPr>
+        <w:t>k</w:t>
+      </w:r>
+      <w:r>
+        <w:rPr>
+          <w:rFonts w:ascii="Times New Roman" w:hAnsi="Times New Roman" w:cs="Times New Roman"/>
+        </w:rPr>
+        <w:t>次调用每次返回值都是</w:t>
+      </w:r>
+      <w:r>
+        <w:rPr>
+          <w:rFonts w:ascii="Times New Roman" w:hAnsi="Times New Roman" w:cs="Times New Roman" w:hint="eastAsia"/>
+        </w:rPr>
+        <w:t>v</w:t>
+      </w:r>
+      <w:r>
+        <w:rPr>
+          <w:rFonts w:ascii="Times New Roman" w:hAnsi="Times New Roman" w:cs="Times New Roman" w:hint="eastAsia"/>
+        </w:rPr>
+        <w:t>，</w:t>
+      </w:r>
+      <w:r>
+        <w:rPr>
+          <w:rFonts w:ascii="Times New Roman" w:hAnsi="Times New Roman" w:cs="Times New Roman"/>
+        </w:rPr>
+        <w:t>并且</w:t>
+      </w:r>
+      <w:r>
+        <w:rPr>
+          <w:rFonts w:ascii="Times New Roman" w:hAnsi="Times New Roman" w:cs="Times New Roman" w:hint="eastAsia"/>
+        </w:rPr>
+        <w:t xml:space="preserve">0 </w:t>
+      </w:r>
+      <w:r>
+        <w:rPr>
+          <w:rFonts w:ascii="Times New Roman" w:hAnsi="Times New Roman" w:cs="Times New Roman"/>
+        </w:rPr>
+        <w:t>&lt;= v &lt;=x</w:t>
+      </w:r>
+      <w:r>
+        <w:rPr>
+          <w:rFonts w:ascii="Times New Roman" w:hAnsi="Times New Roman" w:cs="Times New Roman" w:hint="eastAsia"/>
+        </w:rPr>
+        <w:t>。</w:t>
+      </w:r>
+      <w:r>
+        <w:rPr>
+          <w:rFonts w:ascii="Times New Roman" w:hAnsi="Times New Roman" w:cs="Times New Roman"/>
+        </w:rPr>
+        <w:t>而</w:t>
+      </w:r>
+      <w:r>
+        <w:rPr>
+          <w:rFonts w:ascii="Times New Roman" w:hAnsi="Times New Roman" w:cs="Times New Roman" w:hint="eastAsia"/>
+        </w:rPr>
+        <w:t>对于</w:t>
+      </w:r>
+      <w:r>
+        <w:rPr>
+          <w:rFonts w:ascii="Times New Roman" w:hAnsi="Times New Roman" w:cs="Times New Roman"/>
+        </w:rPr>
+        <w:t>任意一次</w:t>
+      </w:r>
+      <w:r>
+        <w:rPr>
+          <w:rFonts w:ascii="Times New Roman" w:hAnsi="Times New Roman" w:cs="Times New Roman" w:hint="eastAsia"/>
+        </w:rPr>
+        <w:t>调用</w:t>
+      </w:r>
+      <w:r>
+        <w:rPr>
+          <w:rFonts w:ascii="Times New Roman" w:hAnsi="Times New Roman" w:cs="Times New Roman"/>
+        </w:rPr>
+        <w:t>，生成</w:t>
+      </w:r>
+      <w:r>
+        <w:rPr>
+          <w:rFonts w:ascii="Times New Roman" w:hAnsi="Times New Roman" w:cs="Times New Roman"/>
+        </w:rPr>
+        <w:t>v</w:t>
+      </w:r>
+      <w:r>
+        <w:rPr>
+          <w:rFonts w:ascii="Times New Roman" w:hAnsi="Times New Roman" w:cs="Times New Roman"/>
+        </w:rPr>
+        <w:t>的概率</w:t>
+      </w:r>
+      <w:r>
+        <w:rPr>
+          <w:rFonts w:ascii="Times New Roman" w:hAnsi="Times New Roman" w:cs="Times New Roman" w:hint="eastAsia"/>
+        </w:rPr>
+        <w:t>是</w:t>
+      </w:r>
+      <w:r>
+        <w:rPr>
+          <w:rFonts w:ascii="Times New Roman" w:hAnsi="Times New Roman" w:cs="Times New Roman"/>
+        </w:rPr>
+        <w:t>p</w:t>
+      </w:r>
+      <w:r>
+        <w:rPr>
+          <w:rFonts w:ascii="Times New Roman" w:hAnsi="Times New Roman" w:cs="Times New Roman"/>
+        </w:rPr>
+        <w:t>，并且</w:t>
+      </w:r>
+      <w:r>
+        <w:rPr>
+          <w:rFonts w:ascii="Times New Roman" w:hAnsi="Times New Roman" w:cs="Times New Roman" w:hint="eastAsia"/>
+        </w:rPr>
+        <w:t xml:space="preserve">0 </w:t>
+      </w:r>
+      <w:r>
+        <w:rPr>
+          <w:rFonts w:ascii="Times New Roman" w:hAnsi="Times New Roman" w:cs="Times New Roman"/>
+        </w:rPr>
+        <w:t xml:space="preserve">&lt;= </w:t>
+      </w:r>
+      <w:r>
+        <w:rPr>
+          <w:rFonts w:ascii="Times New Roman" w:hAnsi="Times New Roman" w:cs="Times New Roman"/>
+        </w:rPr>
+        <w:t>p</w:t>
+      </w:r>
+      <w:r>
+        <w:rPr>
+          <w:rFonts w:ascii="Times New Roman" w:hAnsi="Times New Roman" w:cs="Times New Roman"/>
+        </w:rPr>
+        <w:t xml:space="preserve"> &lt;=x</w:t>
+      </w:r>
+      <w:r>
+        <w:rPr>
+          <w:rFonts w:ascii="Times New Roman" w:hAnsi="Times New Roman" w:cs="Times New Roman" w:hint="eastAsia"/>
+        </w:rPr>
+        <w:t>。</w:t>
+      </w:r>
+      <w:r>
+        <w:rPr>
+          <w:rFonts w:ascii="Times New Roman" w:hAnsi="Times New Roman" w:cs="Times New Roman"/>
+        </w:rPr>
+        <w:t>所以</w:t>
+      </w:r>
+      <w:r>
+        <w:rPr>
+          <w:rFonts w:ascii="Times New Roman" w:hAnsi="Times New Roman" w:cs="Times New Roman" w:hint="eastAsia"/>
+        </w:rPr>
+        <w:t>k</w:t>
+      </w:r>
+      <w:r>
+        <w:rPr>
+          <w:rFonts w:ascii="Times New Roman" w:hAnsi="Times New Roman" w:cs="Times New Roman"/>
+        </w:rPr>
+        <w:t>次调用</w:t>
+      </w:r>
+      <w:r>
+        <w:rPr>
+          <w:rFonts w:ascii="Times New Roman" w:hAnsi="Times New Roman" w:cs="Times New Roman" w:hint="eastAsia"/>
+        </w:rPr>
+        <w:t>产生</w:t>
+      </w:r>
+      <w:r>
+        <w:rPr>
+          <w:rFonts w:ascii="Times New Roman" w:hAnsi="Times New Roman" w:cs="Times New Roman"/>
+        </w:rPr>
+        <w:t>的概率就是</w:t>
+      </w:r>
+      <w:r>
+        <w:rPr>
+          <w:rFonts w:ascii="Times New Roman" w:hAnsi="Times New Roman" w:cs="Times New Roman"/>
+        </w:rPr>
+        <w:t>x</w:t>
+      </w:r>
+      <w:r>
+        <w:rPr>
+          <w:rFonts w:ascii="Times New Roman" w:hAnsi="Times New Roman" w:cs="Times New Roman"/>
+          <w:vertAlign w:val="superscript"/>
+        </w:rPr>
+        <w:t>k</w:t>
+      </w:r>
+      <w:r>
+        <w:rPr>
+          <w:rFonts w:ascii="Times New Roman" w:hAnsi="Times New Roman" w:cs="Times New Roman" w:hint="eastAsia"/>
+        </w:rPr>
+        <w:t>。</w:t>
       </w:r>
       <w:bookmarkStart w:id="0" w:name="_GoBack"/>
       <w:bookmarkEnd w:id="0"/>
@@ -7319,6 +7695,53 @@
       <w:jc w:val="both"/>
     </w:pPr>
   </w:style>
+  <w:style w:type="paragraph" w:styleId="1">
+    <w:name w:val="heading 1"/>
+    <w:basedOn w:val="a"/>
+    <w:next w:val="a"/>
+    <w:link w:val="1Char"/>
+    <w:uiPriority w:val="9"/>
+    <w:qFormat/>
+    <w:rsid w:val="0041256A"/>
+    <w:pPr>
+      <w:keepNext/>
+      <w:keepLines/>
+      <w:spacing w:before="340" w:after="330" w:line="578" w:lineRule="auto"/>
+      <w:outlineLvl w:val="0"/>
+    </w:pPr>
+    <w:rPr>
+      <w:rFonts w:ascii="Times New Roman" w:hAnsi="Times New Roman"/>
+      <w:b/>
+      <w:bCs/>
+      <w:color w:val="2E74B5" w:themeColor="accent1" w:themeShade="BF"/>
+      <w:kern w:val="44"/>
+      <w:sz w:val="44"/>
+      <w:szCs w:val="44"/>
+    </w:rPr>
+  </w:style>
+  <w:style w:type="paragraph" w:styleId="2">
+    <w:name w:val="heading 2"/>
+    <w:basedOn w:val="a"/>
+    <w:next w:val="a"/>
+    <w:link w:val="2Char"/>
+    <w:uiPriority w:val="9"/>
+    <w:unhideWhenUsed/>
+    <w:qFormat/>
+    <w:rsid w:val="00872302"/>
+    <w:pPr>
+      <w:keepNext/>
+      <w:keepLines/>
+      <w:spacing w:before="260" w:after="260" w:line="416" w:lineRule="auto"/>
+      <w:outlineLvl w:val="1"/>
+    </w:pPr>
+    <w:rPr>
+      <w:rFonts w:asciiTheme="majorHAnsi" w:eastAsiaTheme="majorEastAsia" w:hAnsiTheme="majorHAnsi" w:cstheme="majorBidi"/>
+      <w:b/>
+      <w:bCs/>
+      <w:sz w:val="32"/>
+      <w:szCs w:val="32"/>
+    </w:rPr>
+  </w:style>
   <w:style w:type="character" w:default="1" w:styleId="a0">
     <w:name w:val="Default Paragraph Font"/>
     <w:uiPriority w:val="1"/>
@@ -7429,6 +7852,36 @@
     <w:rPr>
       <w:sz w:val="18"/>
       <w:szCs w:val="18"/>
+    </w:rPr>
+  </w:style>
+  <w:style w:type="character" w:customStyle="1" w:styleId="1Char">
+    <w:name w:val="标题 1 Char"/>
+    <w:basedOn w:val="a0"/>
+    <w:link w:val="1"/>
+    <w:uiPriority w:val="9"/>
+    <w:rsid w:val="0041256A"/>
+    <w:rPr>
+      <w:rFonts w:ascii="Times New Roman" w:hAnsi="Times New Roman"/>
+      <w:b/>
+      <w:bCs/>
+      <w:color w:val="2E74B5" w:themeColor="accent1" w:themeShade="BF"/>
+      <w:kern w:val="44"/>
+      <w:sz w:val="44"/>
+      <w:szCs w:val="44"/>
+    </w:rPr>
+  </w:style>
+  <w:style w:type="character" w:customStyle="1" w:styleId="2Char">
+    <w:name w:val="标题 2 Char"/>
+    <w:basedOn w:val="a0"/>
+    <w:link w:val="2"/>
+    <w:uiPriority w:val="9"/>
+    <w:rsid w:val="00872302"/>
+    <w:rPr>
+      <w:rFonts w:asciiTheme="majorHAnsi" w:eastAsiaTheme="majorEastAsia" w:hAnsiTheme="majorHAnsi" w:cstheme="majorBidi"/>
+      <w:b/>
+      <w:bCs/>
+      <w:sz w:val="32"/>
+      <w:szCs w:val="32"/>
     </w:rPr>
   </w:style>
 </w:styles>

</xml_diff>